<commit_message>
add amendments to homework
</commit_message>
<xml_diff>
--- a/week_11/day_1/Naive Bayes classifiers.docx
+++ b/week_11/day_1/Naive Bayes classifiers.docx
@@ -37,35 +37,7 @@
           <w:b/>
           <w:bCs/>
         </w:rPr>
-        <w:t xml:space="preserve"> P(A|B) =</w:t>
-      </w:r>
-      <w:r>
-        <w:rPr>
-          <w:b/>
-          <w:bCs/>
-        </w:rPr>
-        <w:t xml:space="preserve"> </w:t>
-      </w:r>
-      <w:r>
-        <w:rPr>
-          <w:b/>
-          <w:bCs/>
-        </w:rPr>
-        <w:t>P(B|A) P(A)</w:t>
-      </w:r>
-      <w:r>
-        <w:rPr>
-          <w:b/>
-          <w:bCs/>
-        </w:rPr>
-        <w:t xml:space="preserve"> / </w:t>
-      </w:r>
-      <w:r>
-        <w:rPr>
-          <w:b/>
-          <w:bCs/>
-        </w:rPr>
-        <w:t>P(B)</w:t>
+        <w:t xml:space="preserve"> P(A|B) = P(B|A) P(A) / P(B)</w:t>
       </w:r>
     </w:p>
     <w:p/>
@@ -78,13 +50,7 @@
         </w:numPr>
       </w:pPr>
       <w:r>
-        <w:t xml:space="preserve"> </w:t>
-      </w:r>
-      <w:r>
-        <w:t>The formula is</w:t>
-      </w:r>
-      <w:r>
-        <w:t xml:space="preserve"> trying to find probability of event A, given the event B is true. Event B is also termed as evidence.</w:t>
+        <w:t xml:space="preserve"> The formula is trying to find probability of event A, given the event B is true. Event B is also termed as evidence.</w:t>
       </w:r>
     </w:p>
     <w:p>
@@ -188,13 +154,7 @@
         </w:numPr>
       </w:pPr>
       <w:r>
-        <w:t>E</w:t>
-      </w:r>
-      <w:r>
-        <w:t>qual</w:t>
-      </w:r>
-      <w:r>
-        <w:t xml:space="preserve"> (</w:t>
+        <w:t>Equal (</w:t>
       </w:r>
       <w:r>
         <w:t>each feature is given the same weight</w:t>
@@ -400,6 +360,7 @@
       <w:r>
         <w:rPr>
           <w:rFonts w:ascii="Times New Roman" w:eastAsia="Times New Roman" w:hAnsi="Times New Roman" w:cs="Times New Roman"/>
+          <w:noProof/>
           <w:lang w:eastAsia="en-GB"/>
         </w:rPr>
         <w:drawing>
@@ -450,6 +411,9 @@
     <w:p/>
     <w:p>
       <w:r>
+        <w:rPr>
+          <w:noProof/>
+        </w:rPr>
         <w:lastRenderedPageBreak/>
         <w:drawing>
           <wp:inline distT="0" distB="0" distL="0" distR="0" wp14:anchorId="0E779656" wp14:editId="4F644E6B">
@@ -519,6 +483,7 @@
       <w:r>
         <w:rPr>
           <w:rFonts w:ascii="Courier New" w:eastAsia="Times New Roman" w:hAnsi="Courier New" w:cs="Courier New"/>
+          <w:noProof/>
           <w:color w:val="FFFFFF"/>
           <w:spacing w:val="2"/>
           <w:sz w:val="20"/>
@@ -577,6 +542,9 @@
     </w:p>
     <w:p>
       <w:r>
+        <w:rPr>
+          <w:noProof/>
+        </w:rPr>
         <w:drawing>
           <wp:inline distT="0" distB="0" distL="0" distR="0" wp14:anchorId="73998938" wp14:editId="6227A532">
             <wp:extent cx="5206412" cy="414670"/>
@@ -623,6 +591,9 @@
     <w:p/>
     <w:p>
       <w:r>
+        <w:rPr>
+          <w:noProof/>
+        </w:rPr>
         <w:drawing>
           <wp:inline distT="0" distB="0" distL="0" distR="0" wp14:anchorId="17949FD9" wp14:editId="3263A24F">
             <wp:extent cx="4405418" cy="350874"/>
@@ -663,6 +634,9 @@
     <w:p/>
     <w:p>
       <w:r>
+        <w:rPr>
+          <w:noProof/>
+        </w:rPr>
         <w:drawing>
           <wp:inline distT="0" distB="0" distL="0" distR="0" wp14:anchorId="509FF93F" wp14:editId="05AB922A">
             <wp:extent cx="4404995" cy="360409"/>
@@ -785,13 +759,7 @@
         </w:numPr>
       </w:pPr>
       <w:r>
-        <w:t>It perform</w:t>
-      </w:r>
-      <w:r>
-        <w:t>s</w:t>
-      </w:r>
-      <w:r>
-        <w:t xml:space="preserve"> well in case of categorical input variables compared to numerical variable(s). For numerical variable, normal distribution is assumed (bell curve, which is a strong assumption).</w:t>
+        <w:t>It performs well in case of categorical input variables compared to numerical variable(s). For numerical variable, normal distribution is assumed (bell curve, which is a strong assumption).</w:t>
       </w:r>
     </w:p>
     <w:p>
@@ -819,7 +787,7 @@
         </w:numPr>
       </w:pPr>
       <w:r>
-        <w:t>If categorical variable has a category (in test data set), which was not observed in training data set, then model will assign a 0 (zero) probability and will be unable to make a prediction. This is often known as “Zero Frequency”. To solve this, we can use the smoothing technique. One of the simplest smoothing techniques is called Laplace estimation.</w:t>
+        <w:t xml:space="preserve">If categorical variable has a category (in test data set), which was not observed in training data set, then model will assign a 0 (zero) probability and will be unable to make a prediction. </w:t>
       </w:r>
     </w:p>
     <w:p>
@@ -857,6 +825,8 @@
     <w:p/>
     <w:p/>
     <w:p/>
+    <w:p/>
+    <w:p/>
     <w:p>
       <w:pPr>
         <w:rPr>
@@ -882,15 +852,7 @@
         </w:numPr>
       </w:pPr>
       <w:r>
-        <w:t xml:space="preserve">Real time Prediction: Naive Bayes is an eager learning </w:t>
-      </w:r>
-      <w:proofErr w:type="gramStart"/>
-      <w:r>
-        <w:t>classifier</w:t>
-      </w:r>
-      <w:proofErr w:type="gramEnd"/>
-      <w:r>
-        <w:t xml:space="preserve"> and it is sure fast. Thus, it could be used for making predictions in real time.</w:t>
+        <w:t>Real time Prediction</w:t>
       </w:r>
     </w:p>
     <w:p>
@@ -902,7 +864,7 @@
         </w:numPr>
       </w:pPr>
       <w:r>
-        <w:t>Multi class Prediction: This algorithm is also well known for multi class prediction feature. Here we can predict the probability of multiple classes of target variable.</w:t>
+        <w:t>Multi class Prediction</w:t>
       </w:r>
     </w:p>
     <w:p>
@@ -914,7 +876,7 @@
         </w:numPr>
       </w:pPr>
       <w:r>
-        <w:t>Text classification/ Spam Filtering/ Sentiment Analysis: Naive Bayes classifiers mostly used in text classification (due to better result in multi class problems and independence rule) have higher success rate as compared to other algorithms. As a result, it is widely used in Spam filtering (identify spam e-mail) and Sentiment Analysis (in social media analysis, to identify positive and negative customer sentiments)</w:t>
+        <w:t>Text classification/ Spam Filtering/ Sentiment Analysis</w:t>
       </w:r>
     </w:p>
     <w:p>
@@ -926,7 +888,7 @@
         </w:numPr>
       </w:pPr>
       <w:r>
-        <w:t>Recommendation System: Naive Bayes Classifier and Collaborative Filtering together builds a Recommendation System that uses machine learning and data mining techniques to filter unseen information and predict whether a user would like a given resource or not</w:t>
+        <w:t xml:space="preserve">Recommendation </w:t>
       </w:r>
     </w:p>
     <w:sectPr>
@@ -1004,43 +966,7 @@
         <w:szCs w:val="32"/>
         <w:lang w:eastAsia="en-GB"/>
       </w:rPr>
-      <w:t>N</w:t>
-    </w:r>
-    <w:r>
-      <w:rPr>
-        <w:rFonts w:ascii="Times New Roman" w:eastAsia="Times New Roman" w:hAnsi="Times New Roman" w:cs="Times New Roman"/>
-        <w:b/>
-        <w:bCs/>
-        <w:color w:val="333333"/>
-        <w:sz w:val="32"/>
-        <w:szCs w:val="32"/>
-        <w:lang w:eastAsia="en-GB"/>
-      </w:rPr>
-      <w:t xml:space="preserve">aive Bayes </w:t>
-    </w:r>
-    <w:r>
-      <w:rPr>
-        <w:rFonts w:ascii="Times New Roman" w:eastAsia="Times New Roman" w:hAnsi="Times New Roman" w:cs="Times New Roman"/>
-        <w:b/>
-        <w:bCs/>
-        <w:color w:val="333333"/>
-        <w:sz w:val="32"/>
-        <w:szCs w:val="32"/>
-        <w:lang w:eastAsia="en-GB"/>
-      </w:rPr>
-      <w:t>C</w:t>
-    </w:r>
-    <w:r>
-      <w:rPr>
-        <w:rFonts w:ascii="Times New Roman" w:eastAsia="Times New Roman" w:hAnsi="Times New Roman" w:cs="Times New Roman"/>
-        <w:b/>
-        <w:bCs/>
-        <w:color w:val="333333"/>
-        <w:sz w:val="32"/>
-        <w:szCs w:val="32"/>
-        <w:lang w:eastAsia="en-GB"/>
-      </w:rPr>
-      <w:t>lassifiers</w:t>
+      <w:t>Naive Bayes Classifiers</w:t>
     </w:r>
   </w:p>
   <w:p>

</xml_diff>